<commit_message>
Thuc hanh tuan 6
</commit_message>
<xml_diff>
--- a/Report/Buoi 2/Image.docx
+++ b/Report/Buoi 2/Image.docx
@@ -182,8 +182,6 @@
           </wp:inline>
         </w:drawing>
       </w:r>
-      <w:bookmarkStart w:id="0" w:name="_GoBack"/>
-      <w:bookmarkEnd w:id="0"/>
     </w:p>
     <w:p>
       <w:r>
@@ -966,14 +964,16 @@
       </w:pPr>
       <w:r>
         <w:rPr>
-          <w:b/>
+          <w:rFonts w:ascii="Cambria" w:hAnsi="Cambria"/>
           <w:noProof/>
+          <w:sz w:val="26"/>
+          <w:szCs w:val="26"/>
         </w:rPr>
         <w:drawing>
-          <wp:inline distT="0" distB="0" distL="0" distR="0">
-            <wp:extent cx="5732145" cy="2337607"/>
+          <wp:inline distT="0" distB="0" distL="0" distR="0" wp14:anchorId="53B67A29" wp14:editId="1A796770">
+            <wp:extent cx="5732145" cy="2337733"/>
             <wp:effectExtent l="0" t="0" r="1905" b="5715"/>
-            <wp:docPr id="36" name="Picture 36" descr="E:\PTTKPM\astahImage\DocumentsSubSystemElements.png"/>
+            <wp:docPr id="7" name="Picture 7" descr="C:\Users\Admin\Documents\astah\DocumentsSubSystemElements.png"/>
             <wp:cNvGraphicFramePr>
               <a:graphicFrameLocks xmlns:a="http://schemas.openxmlformats.org/drawingml/2006/main" noChangeAspect="1"/>
             </wp:cNvGraphicFramePr>
@@ -981,7 +981,7 @@
               <a:graphicData uri="http://schemas.openxmlformats.org/drawingml/2006/picture">
                 <pic:pic xmlns:pic="http://schemas.openxmlformats.org/drawingml/2006/picture">
                   <pic:nvPicPr>
-                    <pic:cNvPr id="0" name="Picture 36" descr="E:\PTTKPM\astahImage\DocumentsSubSystemElements.png"/>
+                    <pic:cNvPr id="0" name="Picture 1" descr="C:\Users\Admin\Documents\astah\DocumentsSubSystemElements.png"/>
                     <pic:cNvPicPr>
                       <a:picLocks noChangeAspect="1" noChangeArrowheads="1"/>
                     </pic:cNvPicPr>
@@ -1002,7 +1002,7 @@
                   <pic:spPr bwMode="auto">
                     <a:xfrm>
                       <a:off x="0" y="0"/>
-                      <a:ext cx="5732145" cy="2337607"/>
+                      <a:ext cx="5732145" cy="2337733"/>
                     </a:xfrm>
                     <a:prstGeom prst="rect">
                       <a:avLst/>
@@ -1027,14 +1027,17 @@
     <w:p>
       <w:r>
         <w:rPr>
+          <w:rFonts w:ascii="Cambria" w:hAnsi="Cambria"/>
           <w:noProof/>
+          <w:sz w:val="26"/>
+          <w:szCs w:val="26"/>
         </w:rPr>
         <w:lastRenderedPageBreak/>
         <w:drawing>
-          <wp:inline distT="0" distB="0" distL="0" distR="0">
-            <wp:extent cx="5732145" cy="2852210"/>
+          <wp:inline distT="0" distB="0" distL="0" distR="0" wp14:anchorId="63E59CB5" wp14:editId="7AB9C4FC">
+            <wp:extent cx="5732145" cy="2871065"/>
             <wp:effectExtent l="0" t="0" r="1905" b="5715"/>
-            <wp:docPr id="37" name="Picture 37" descr="E:\PTTKPM\astahImage\SubsystemDependencies.png"/>
+            <wp:docPr id="9" name="Picture 9" descr="C:\Users\Admin\Documents\astah\SubsystemDependencies.png"/>
             <wp:cNvGraphicFramePr>
               <a:graphicFrameLocks xmlns:a="http://schemas.openxmlformats.org/drawingml/2006/main" noChangeAspect="1"/>
             </wp:cNvGraphicFramePr>
@@ -1042,7 +1045,7 @@
               <a:graphicData uri="http://schemas.openxmlformats.org/drawingml/2006/picture">
                 <pic:pic xmlns:pic="http://schemas.openxmlformats.org/drawingml/2006/picture">
                   <pic:nvPicPr>
-                    <pic:cNvPr id="0" name="Picture 37" descr="E:\PTTKPM\astahImage\SubsystemDependencies.png"/>
+                    <pic:cNvPr id="0" name="Picture 2" descr="C:\Users\Admin\Documents\astah\SubsystemDependencies.png"/>
                     <pic:cNvPicPr>
                       <a:picLocks noChangeAspect="1" noChangeArrowheads="1"/>
                     </pic:cNvPicPr>
@@ -1063,7 +1066,7 @@
                   <pic:spPr bwMode="auto">
                     <a:xfrm>
                       <a:off x="0" y="0"/>
-                      <a:ext cx="5732145" cy="2852210"/>
+                      <a:ext cx="5732145" cy="2871065"/>
                     </a:xfrm>
                     <a:prstGeom prst="rect">
                       <a:avLst/>
@@ -1088,13 +1091,14 @@
     <w:p>
       <w:r>
         <w:rPr>
+          <w:rFonts w:ascii="Cambria" w:hAnsi="Cambria"/>
           <w:noProof/>
         </w:rPr>
         <w:drawing>
-          <wp:inline distT="0" distB="0" distL="0" distR="0">
-            <wp:extent cx="5732145" cy="2726784"/>
+          <wp:inline distT="0" distB="0" distL="0" distR="0" wp14:anchorId="475E5C66" wp14:editId="0A0B914C">
+            <wp:extent cx="5732145" cy="2727159"/>
             <wp:effectExtent l="0" t="0" r="1905" b="0"/>
-            <wp:docPr id="38" name="Picture 38" descr="E:\PTTKPM\astahImage\Checkpoints.png"/>
+            <wp:docPr id="10" name="Picture 10" descr="C:\Users\Admin\Documents\astah\Checkpoints.png"/>
             <wp:cNvGraphicFramePr>
               <a:graphicFrameLocks xmlns:a="http://schemas.openxmlformats.org/drawingml/2006/main" noChangeAspect="1"/>
             </wp:cNvGraphicFramePr>
@@ -1102,7 +1106,7 @@
               <a:graphicData uri="http://schemas.openxmlformats.org/drawingml/2006/picture">
                 <pic:pic xmlns:pic="http://schemas.openxmlformats.org/drawingml/2006/picture">
                   <pic:nvPicPr>
-                    <pic:cNvPr id="0" name="Picture 38" descr="E:\PTTKPM\astahImage\Checkpoints.png"/>
+                    <pic:cNvPr id="0" name="Picture 3" descr="C:\Users\Admin\Documents\astah\Checkpoints.png"/>
                     <pic:cNvPicPr>
                       <a:picLocks noChangeAspect="1" noChangeArrowheads="1"/>
                     </pic:cNvPicPr>
@@ -1123,7 +1127,7 @@
                   <pic:spPr bwMode="auto">
                     <a:xfrm>
                       <a:off x="0" y="0"/>
-                      <a:ext cx="5732145" cy="2726784"/>
+                      <a:ext cx="5732145" cy="2727159"/>
                     </a:xfrm>
                     <a:prstGeom prst="rect">
                       <a:avLst/>
@@ -1139,6 +1143,8 @@
           </wp:inline>
         </w:drawing>
       </w:r>
+      <w:bookmarkStart w:id="0" w:name="_GoBack"/>
+      <w:bookmarkEnd w:id="0"/>
     </w:p>
     <w:sectPr>
       <w:pgSz w:w="11907" w:h="16840" w:code="9"/>

</xml_diff>